<commit_message>
Documento de Práctica - actualizado
</commit_message>
<xml_diff>
--- a/Tarea 1 - GIT.docx
+++ b/Tarea 1 - GIT.docx
@@ -2,6 +2,41 @@
 <file path=word/document.xml><?xml version="1.0" encoding="utf-8"?>
 <w:document xmlns:wpc="http://schemas.microsoft.com/office/word/2010/wordprocessingCanvas" xmlns:cx="http://schemas.microsoft.com/office/drawing/2014/chartex" xmlns:mc="http://schemas.openxmlformats.org/markup-compatibility/2006" xmlns:o="urn:schemas-microsoft-com:office:office" xmlns:r="http://schemas.openxmlformats.org/officeDocument/2006/relationships" xmlns:m="http://schemas.openxmlformats.org/officeDocument/2006/math" xmlns:v="urn:schemas-microsoft-com:vml" xmlns:wp14="http://schemas.microsoft.com/office/word/2010/wordprocessingDrawing" xmlns:wp="http://schemas.openxmlformats.org/drawingml/2006/wordprocessingDrawing" xmlns:w10="urn:schemas-microsoft-com:office:word" xmlns:w="http://schemas.openxmlformats.org/wordprocessingml/2006/main" xmlns:w14="http://schemas.microsoft.com/office/word/2010/wordml" xmlns:w15="http://schemas.microsoft.com/office/word/2012/wordml" xmlns:w16se="http://schemas.microsoft.com/office/word/2015/wordml/symex" xmlns:wpg="http://schemas.microsoft.com/office/word/2010/wordprocessingGroup" xmlns:wpi="http://schemas.microsoft.com/office/word/2010/wordprocessingInk" xmlns:wne="http://schemas.microsoft.com/office/word/2006/wordml" xmlns:wps="http://schemas.microsoft.com/office/word/2010/wordprocessingShape" mc:Ignorable="w14 w15 w16se wp14">
   <w:body>
+    <w:p>
+      <w:pPr>
+        <w:jc w:val="both"/>
+      </w:pPr>
+      <w:r>
+        <w:t>ESTUDIANTE: MIGUEL ANGEL MONTECINOS FLORES</w:t>
+      </w:r>
+    </w:p>
+    <w:p>
+      <w:pPr>
+        <w:jc w:val="both"/>
+      </w:pPr>
+      <w:r>
+        <w:t>CÉDULA DE IDENTIDAD: 1111801 – CHUQUISACA</w:t>
+      </w:r>
+    </w:p>
+    <w:p>
+      <w:pPr>
+        <w:pBdr>
+          <w:bottom w:val="double" w:sz="6" w:space="1" w:color="auto"/>
+        </w:pBdr>
+        <w:jc w:val="both"/>
+      </w:pPr>
+      <w:r>
+        <w:t xml:space="preserve">EMAIL: </w:t>
+      </w:r>
+      <w:hyperlink r:id="rId5" w:history="1">
+        <w:r>
+          <w:rPr>
+            <w:rStyle w:val="Hipervnculo"/>
+          </w:rPr>
+          <w:t>mamfito@gmail.com</w:t>
+        </w:r>
+      </w:hyperlink>
+    </w:p>
     <w:p>
       <w:pPr>
         <w:pStyle w:val="Prrafodelista"/>
@@ -14,13 +49,10 @@
       <w:r>
         <w:t xml:space="preserve">Cree una carpeta junto a </w:t>
       </w:r>
-      <w:proofErr w:type="spellStart"/>
-      <w:r>
-        <w:t>a</w:t>
-      </w:r>
-      <w:proofErr w:type="spellEnd"/>
-      <w:r>
-        <w:t xml:space="preserve"> los demás ejercicios del proyecto llamada DEMO-05-TAREA</w:t>
+      <w:bookmarkStart w:id="0" w:name="_GoBack"/>
+      <w:bookmarkEnd w:id="0"/>
+      <w:r>
+        <w:t>los demás ejercicios del proyecto llamada DEMO-05-TAREA</w:t>
       </w:r>
     </w:p>
     <w:p>
@@ -38,88 +70,6 @@
             <wp:extent cx="1381318" cy="238158"/>
             <wp:effectExtent l="0" t="0" r="9525" b="9525"/>
             <wp:docPr id="1" name="Imagen 1"/>
-            <wp:cNvGraphicFramePr>
-              <a:graphicFrameLocks xmlns:a="http://schemas.openxmlformats.org/drawingml/2006/main" noChangeAspect="1"/>
-            </wp:cNvGraphicFramePr>
-            <a:graphic xmlns:a="http://schemas.openxmlformats.org/drawingml/2006/main">
-              <a:graphicData uri="http://schemas.openxmlformats.org/drawingml/2006/picture">
-                <pic:pic xmlns:pic="http://schemas.openxmlformats.org/drawingml/2006/picture">
-                  <pic:nvPicPr>
-                    <pic:cNvPr id="1" name=""/>
-                    <pic:cNvPicPr/>
-                  </pic:nvPicPr>
-                  <pic:blipFill>
-                    <a:blip r:embed="rId5"/>
-                    <a:stretch>
-                      <a:fillRect/>
-                    </a:stretch>
-                  </pic:blipFill>
-                  <pic:spPr>
-                    <a:xfrm>
-                      <a:off x="0" y="0"/>
-                      <a:ext cx="1381318" cy="238158"/>
-                    </a:xfrm>
-                    <a:prstGeom prst="rect">
-                      <a:avLst/>
-                    </a:prstGeom>
-                  </pic:spPr>
-                </pic:pic>
-              </a:graphicData>
-            </a:graphic>
-          </wp:inline>
-        </w:drawing>
-      </w:r>
-    </w:p>
-    <w:p>
-      <w:pPr>
-        <w:pStyle w:val="Prrafodelista"/>
-        <w:numPr>
-          <w:ilvl w:val="0"/>
-          <w:numId w:val="1"/>
-        </w:numPr>
-        <w:jc w:val="both"/>
-      </w:pPr>
-      <w:r>
-        <w:t xml:space="preserve">Dentro de esa carpeta, inicialice el proyecto de </w:t>
-      </w:r>
-      <w:proofErr w:type="spellStart"/>
-      <w:r>
-        <w:t>git</w:t>
-      </w:r>
-      <w:proofErr w:type="spellEnd"/>
-      <w:r>
-        <w:t>.</w:t>
-      </w:r>
-    </w:p>
-    <w:p>
-      <w:pPr>
-        <w:pStyle w:val="Prrafodelista"/>
-        <w:numPr>
-          <w:ilvl w:val="0"/>
-          <w:numId w:val="2"/>
-        </w:numPr>
-        <w:jc w:val="both"/>
-      </w:pPr>
-      <w:r>
-        <w:t>Configuración de la cuenta.</w:t>
-      </w:r>
-    </w:p>
-    <w:p>
-      <w:pPr>
-        <w:pStyle w:val="Prrafodelista"/>
-        <w:ind w:left="1080"/>
-        <w:jc w:val="center"/>
-      </w:pPr>
-      <w:r>
-        <w:rPr>
-          <w:noProof/>
-          <w:lang w:eastAsia="es-ES"/>
-        </w:rPr>
-        <w:drawing>
-          <wp:inline distT="0" distB="0" distL="0" distR="0" wp14:anchorId="7B34F50B" wp14:editId="3E2C6DEE">
-            <wp:extent cx="5068007" cy="381053"/>
-            <wp:effectExtent l="0" t="0" r="0" b="0"/>
-            <wp:docPr id="2" name="Imagen 2"/>
             <wp:cNvGraphicFramePr>
               <a:graphicFrameLocks xmlns:a="http://schemas.openxmlformats.org/drawingml/2006/main" noChangeAspect="1"/>
             </wp:cNvGraphicFramePr>
@@ -139,7 +89,7 @@
                   <pic:spPr>
                     <a:xfrm>
                       <a:off x="0" y="0"/>
-                      <a:ext cx="5068007" cy="381053"/>
+                      <a:ext cx="1381318" cy="238158"/>
                     </a:xfrm>
                     <a:prstGeom prst="rect">
                       <a:avLst/>
@@ -155,6 +105,40 @@
     <w:p>
       <w:pPr>
         <w:pStyle w:val="Prrafodelista"/>
+        <w:numPr>
+          <w:ilvl w:val="0"/>
+          <w:numId w:val="1"/>
+        </w:numPr>
+        <w:jc w:val="both"/>
+      </w:pPr>
+      <w:r>
+        <w:t xml:space="preserve">Dentro de esa carpeta, inicialice el proyecto de </w:t>
+      </w:r>
+      <w:proofErr w:type="spellStart"/>
+      <w:r>
+        <w:t>git</w:t>
+      </w:r>
+      <w:proofErr w:type="spellEnd"/>
+      <w:r>
+        <w:t>.</w:t>
+      </w:r>
+    </w:p>
+    <w:p>
+      <w:pPr>
+        <w:pStyle w:val="Prrafodelista"/>
+        <w:numPr>
+          <w:ilvl w:val="0"/>
+          <w:numId w:val="2"/>
+        </w:numPr>
+        <w:jc w:val="both"/>
+      </w:pPr>
+      <w:r>
+        <w:t>Configuración de la cuenta.</w:t>
+      </w:r>
+    </w:p>
+    <w:p>
+      <w:pPr>
+        <w:pStyle w:val="Prrafodelista"/>
         <w:ind w:left="1080"/>
         <w:jc w:val="center"/>
       </w:pPr>
@@ -164,10 +148,10 @@
           <w:lang w:eastAsia="es-ES"/>
         </w:rPr>
         <w:drawing>
-          <wp:inline distT="0" distB="0" distL="0" distR="0" wp14:anchorId="11642448" wp14:editId="64134721">
-            <wp:extent cx="4172532" cy="342948"/>
+          <wp:inline distT="0" distB="0" distL="0" distR="0" wp14:anchorId="7B34F50B" wp14:editId="3E2C6DEE">
+            <wp:extent cx="5068007" cy="381053"/>
             <wp:effectExtent l="0" t="0" r="0" b="0"/>
-            <wp:docPr id="3" name="Imagen 3"/>
+            <wp:docPr id="2" name="Imagen 2"/>
             <wp:cNvGraphicFramePr>
               <a:graphicFrameLocks xmlns:a="http://schemas.openxmlformats.org/drawingml/2006/main" noChangeAspect="1"/>
             </wp:cNvGraphicFramePr>
@@ -187,7 +171,7 @@
                   <pic:spPr>
                     <a:xfrm>
                       <a:off x="0" y="0"/>
-                      <a:ext cx="4172532" cy="342948"/>
+                      <a:ext cx="5068007" cy="381053"/>
                     </a:xfrm>
                     <a:prstGeom prst="rect">
                       <a:avLst/>
@@ -212,10 +196,10 @@
           <w:lang w:eastAsia="es-ES"/>
         </w:rPr>
         <w:drawing>
-          <wp:inline distT="0" distB="0" distL="0" distR="0" wp14:anchorId="72612AFE" wp14:editId="71AFFDCB">
-            <wp:extent cx="3839111" cy="581106"/>
-            <wp:effectExtent l="0" t="0" r="9525" b="9525"/>
-            <wp:docPr id="4" name="Imagen 4"/>
+          <wp:inline distT="0" distB="0" distL="0" distR="0" wp14:anchorId="11642448" wp14:editId="64134721">
+            <wp:extent cx="4172532" cy="342948"/>
+            <wp:effectExtent l="0" t="0" r="0" b="0"/>
+            <wp:docPr id="3" name="Imagen 3"/>
             <wp:cNvGraphicFramePr>
               <a:graphicFrameLocks xmlns:a="http://schemas.openxmlformats.org/drawingml/2006/main" noChangeAspect="1"/>
             </wp:cNvGraphicFramePr>
@@ -235,7 +219,7 @@
                   <pic:spPr>
                     <a:xfrm>
                       <a:off x="0" y="0"/>
-                      <a:ext cx="3839111" cy="581106"/>
+                      <a:ext cx="4172532" cy="342948"/>
                     </a:xfrm>
                     <a:prstGeom prst="rect">
                       <a:avLst/>
@@ -251,27 +235,6 @@
     <w:p>
       <w:pPr>
         <w:pStyle w:val="Prrafodelista"/>
-        <w:numPr>
-          <w:ilvl w:val="0"/>
-          <w:numId w:val="2"/>
-        </w:numPr>
-        <w:jc w:val="both"/>
-      </w:pPr>
-      <w:r>
-        <w:t xml:space="preserve">Inicialización de </w:t>
-      </w:r>
-      <w:proofErr w:type="spellStart"/>
-      <w:r>
-        <w:t>git</w:t>
-      </w:r>
-      <w:proofErr w:type="spellEnd"/>
-      <w:r>
-        <w:t>.</w:t>
-      </w:r>
-    </w:p>
-    <w:p>
-      <w:pPr>
-        <w:pStyle w:val="Prrafodelista"/>
         <w:ind w:left="1080"/>
         <w:jc w:val="center"/>
       </w:pPr>
@@ -281,10 +244,10 @@
           <w:lang w:eastAsia="es-ES"/>
         </w:rPr>
         <w:drawing>
-          <wp:inline distT="0" distB="0" distL="0" distR="0" wp14:anchorId="4832E56D" wp14:editId="529B0644">
-            <wp:extent cx="4725059" cy="581106"/>
-            <wp:effectExtent l="0" t="0" r="0" b="9525"/>
-            <wp:docPr id="5" name="Imagen 5"/>
+          <wp:inline distT="0" distB="0" distL="0" distR="0" wp14:anchorId="72612AFE" wp14:editId="71AFFDCB">
+            <wp:extent cx="3839111" cy="581106"/>
+            <wp:effectExtent l="0" t="0" r="9525" b="9525"/>
+            <wp:docPr id="4" name="Imagen 4"/>
             <wp:cNvGraphicFramePr>
               <a:graphicFrameLocks xmlns:a="http://schemas.openxmlformats.org/drawingml/2006/main" noChangeAspect="1"/>
             </wp:cNvGraphicFramePr>
@@ -304,7 +267,7 @@
                   <pic:spPr>
                     <a:xfrm>
                       <a:off x="0" y="0"/>
-                      <a:ext cx="4725059" cy="581106"/>
+                      <a:ext cx="3839111" cy="581106"/>
                     </a:xfrm>
                     <a:prstGeom prst="rect">
                       <a:avLst/>
@@ -322,63 +285,38 @@
         <w:pStyle w:val="Prrafodelista"/>
         <w:numPr>
           <w:ilvl w:val="0"/>
-          <w:numId w:val="1"/>
+          <w:numId w:val="2"/>
         </w:numPr>
         <w:jc w:val="both"/>
       </w:pPr>
       <w:r>
-        <w:t>Dentro del repositorio cree un archivo llamado README.md, ingrese el siguiente contenido:</w:t>
-      </w:r>
-    </w:p>
-    <w:p>
-      <w:pPr>
-        <w:pStyle w:val="Prrafodelista"/>
-        <w:jc w:val="both"/>
-        <w:rPr>
-          <w:b/>
-        </w:rPr>
-      </w:pPr>
-      <w:r>
-        <w:rPr>
-          <w:b/>
-        </w:rPr>
-        <w:t xml:space="preserve"># Información </w:t>
-      </w:r>
-    </w:p>
-    <w:p>
-      <w:pPr>
-        <w:pStyle w:val="Prrafodelista"/>
-        <w:jc w:val="both"/>
-        <w:rPr>
-          <w:b/>
-        </w:rPr>
-      </w:pPr>
-      <w:r>
-        <w:rPr>
-          <w:b/>
-        </w:rPr>
-        <w:t>Este es el resultado de mi esfuerzo aprendiendo GIT</w:t>
-      </w:r>
-    </w:p>
-    <w:p>
-      <w:pPr>
-        <w:pStyle w:val="Prrafodelista"/>
+        <w:t xml:space="preserve">Inicialización de </w:t>
+      </w:r>
+      <w:proofErr w:type="spellStart"/>
+      <w:r>
+        <w:t>git</w:t>
+      </w:r>
+      <w:proofErr w:type="spellEnd"/>
+      <w:r>
+        <w:t>.</w:t>
+      </w:r>
+    </w:p>
+    <w:p>
+      <w:pPr>
+        <w:pStyle w:val="Prrafodelista"/>
+        <w:ind w:left="1080"/>
         <w:jc w:val="center"/>
-        <w:rPr>
-          <w:b/>
-        </w:rPr>
-      </w:pPr>
-      <w:r>
-        <w:rPr>
-          <w:b/>
+      </w:pPr>
+      <w:r>
+        <w:rPr>
           <w:noProof/>
           <w:lang w:eastAsia="es-ES"/>
         </w:rPr>
         <w:drawing>
-          <wp:inline distT="0" distB="0" distL="0" distR="0" wp14:anchorId="4F247A1D" wp14:editId="145F955A">
-            <wp:extent cx="1571844" cy="228632"/>
-            <wp:effectExtent l="0" t="0" r="0" b="0"/>
-            <wp:docPr id="6" name="Imagen 6"/>
+          <wp:inline distT="0" distB="0" distL="0" distR="0" wp14:anchorId="4832E56D" wp14:editId="529B0644">
+            <wp:extent cx="4725059" cy="581106"/>
+            <wp:effectExtent l="0" t="0" r="0" b="9525"/>
+            <wp:docPr id="5" name="Imagen 5"/>
             <wp:cNvGraphicFramePr>
               <a:graphicFrameLocks xmlns:a="http://schemas.openxmlformats.org/drawingml/2006/main" noChangeAspect="1"/>
             </wp:cNvGraphicFramePr>
@@ -398,7 +336,7 @@
                   <pic:spPr>
                     <a:xfrm>
                       <a:off x="0" y="0"/>
-                      <a:ext cx="1571844" cy="228632"/>
+                      <a:ext cx="4725059" cy="581106"/>
                     </a:xfrm>
                     <a:prstGeom prst="rect">
                       <a:avLst/>
@@ -414,6 +352,49 @@
     <w:p>
       <w:pPr>
         <w:pStyle w:val="Prrafodelista"/>
+        <w:numPr>
+          <w:ilvl w:val="0"/>
+          <w:numId w:val="1"/>
+        </w:numPr>
+        <w:jc w:val="both"/>
+      </w:pPr>
+      <w:r>
+        <w:t>Dentro del repositorio cree un archivo llamado README.md, ingrese el siguiente contenido:</w:t>
+      </w:r>
+    </w:p>
+    <w:p>
+      <w:pPr>
+        <w:pStyle w:val="Prrafodelista"/>
+        <w:jc w:val="both"/>
+        <w:rPr>
+          <w:b/>
+        </w:rPr>
+      </w:pPr>
+      <w:r>
+        <w:rPr>
+          <w:b/>
+        </w:rPr>
+        <w:t xml:space="preserve"># Información </w:t>
+      </w:r>
+    </w:p>
+    <w:p>
+      <w:pPr>
+        <w:pStyle w:val="Prrafodelista"/>
+        <w:jc w:val="both"/>
+        <w:rPr>
+          <w:b/>
+        </w:rPr>
+      </w:pPr>
+      <w:r>
+        <w:rPr>
+          <w:b/>
+        </w:rPr>
+        <w:t>Este es el resultado de mi esfuerzo aprendiendo GIT</w:t>
+      </w:r>
+    </w:p>
+    <w:p>
+      <w:pPr>
+        <w:pStyle w:val="Prrafodelista"/>
         <w:jc w:val="center"/>
         <w:rPr>
           <w:b/>
@@ -426,10 +407,10 @@
           <w:lang w:eastAsia="es-ES"/>
         </w:rPr>
         <w:drawing>
-          <wp:inline distT="0" distB="0" distL="0" distR="0" wp14:anchorId="6AAA2224" wp14:editId="390F26D1">
-            <wp:extent cx="4505954" cy="704948"/>
-            <wp:effectExtent l="0" t="0" r="9525" b="0"/>
-            <wp:docPr id="7" name="Imagen 7"/>
+          <wp:inline distT="0" distB="0" distL="0" distR="0" wp14:anchorId="4F247A1D" wp14:editId="145F955A">
+            <wp:extent cx="1571844" cy="228632"/>
+            <wp:effectExtent l="0" t="0" r="0" b="0"/>
+            <wp:docPr id="6" name="Imagen 6"/>
             <wp:cNvGraphicFramePr>
               <a:graphicFrameLocks xmlns:a="http://schemas.openxmlformats.org/drawingml/2006/main" noChangeAspect="1"/>
             </wp:cNvGraphicFramePr>
@@ -449,7 +430,7 @@
                   <pic:spPr>
                     <a:xfrm>
                       <a:off x="0" y="0"/>
-                      <a:ext cx="4505954" cy="704948"/>
+                      <a:ext cx="1571844" cy="228632"/>
                     </a:xfrm>
                     <a:prstGeom prst="rect">
                       <a:avLst/>
@@ -465,39 +446,22 @@
     <w:p>
       <w:pPr>
         <w:pStyle w:val="Prrafodelista"/>
-        <w:numPr>
-          <w:ilvl w:val="0"/>
-          <w:numId w:val="1"/>
-        </w:numPr>
-        <w:jc w:val="both"/>
-      </w:pPr>
-      <w:r>
-        <w:t xml:space="preserve">Agregue el README.md al </w:t>
-      </w:r>
-      <w:proofErr w:type="spellStart"/>
-      <w:r>
-        <w:t>stage</w:t>
-      </w:r>
-      <w:proofErr w:type="spellEnd"/>
-      <w:r>
-        <w:t xml:space="preserve"> o escenario</w:t>
-      </w:r>
-    </w:p>
-    <w:p>
-      <w:pPr>
-        <w:pStyle w:val="Prrafodelista"/>
         <w:jc w:val="center"/>
-      </w:pPr>
-      <w:r>
-        <w:rPr>
+        <w:rPr>
+          <w:b/>
+        </w:rPr>
+      </w:pPr>
+      <w:r>
+        <w:rPr>
+          <w:b/>
           <w:noProof/>
           <w:lang w:eastAsia="es-ES"/>
         </w:rPr>
         <w:drawing>
-          <wp:inline distT="0" distB="0" distL="0" distR="0" wp14:anchorId="1589D25E" wp14:editId="134A9ED7">
-            <wp:extent cx="5400040" cy="1548765"/>
-            <wp:effectExtent l="0" t="0" r="0" b="0"/>
-            <wp:docPr id="8" name="Imagen 8"/>
+          <wp:inline distT="0" distB="0" distL="0" distR="0" wp14:anchorId="6AAA2224" wp14:editId="390F26D1">
+            <wp:extent cx="4505954" cy="704948"/>
+            <wp:effectExtent l="0" t="0" r="9525" b="0"/>
+            <wp:docPr id="7" name="Imagen 7"/>
             <wp:cNvGraphicFramePr>
               <a:graphicFrameLocks xmlns:a="http://schemas.openxmlformats.org/drawingml/2006/main" noChangeAspect="1"/>
             </wp:cNvGraphicFramePr>
@@ -517,7 +481,7 @@
                   <pic:spPr>
                     <a:xfrm>
                       <a:off x="0" y="0"/>
-                      <a:ext cx="5400040" cy="1548765"/>
+                      <a:ext cx="4505954" cy="704948"/>
                     </a:xfrm>
                     <a:prstGeom prst="rect">
                       <a:avLst/>
@@ -533,6 +497,27 @@
     <w:p>
       <w:pPr>
         <w:pStyle w:val="Prrafodelista"/>
+        <w:numPr>
+          <w:ilvl w:val="0"/>
+          <w:numId w:val="1"/>
+        </w:numPr>
+        <w:jc w:val="both"/>
+      </w:pPr>
+      <w:r>
+        <w:t xml:space="preserve">Agregue el README.md al </w:t>
+      </w:r>
+      <w:proofErr w:type="spellStart"/>
+      <w:r>
+        <w:t>stage</w:t>
+      </w:r>
+      <w:proofErr w:type="spellEnd"/>
+      <w:r>
+        <w:t xml:space="preserve"> o escenario</w:t>
+      </w:r>
+    </w:p>
+    <w:p>
+      <w:pPr>
+        <w:pStyle w:val="Prrafodelista"/>
         <w:jc w:val="center"/>
       </w:pPr>
       <w:r>
@@ -541,10 +526,10 @@
           <w:lang w:eastAsia="es-ES"/>
         </w:rPr>
         <w:drawing>
-          <wp:inline distT="0" distB="0" distL="0" distR="0" wp14:anchorId="799B6006" wp14:editId="4F5B78A9">
-            <wp:extent cx="4439270" cy="400106"/>
+          <wp:inline distT="0" distB="0" distL="0" distR="0" wp14:anchorId="1589D25E" wp14:editId="134A9ED7">
+            <wp:extent cx="5400040" cy="1548765"/>
             <wp:effectExtent l="0" t="0" r="0" b="0"/>
-            <wp:docPr id="9" name="Imagen 9"/>
+            <wp:docPr id="8" name="Imagen 8"/>
             <wp:cNvGraphicFramePr>
               <a:graphicFrameLocks xmlns:a="http://schemas.openxmlformats.org/drawingml/2006/main" noChangeAspect="1"/>
             </wp:cNvGraphicFramePr>
@@ -564,7 +549,7 @@
                   <pic:spPr>
                     <a:xfrm>
                       <a:off x="0" y="0"/>
-                      <a:ext cx="4439270" cy="400106"/>
+                      <a:ext cx="5400040" cy="1548765"/>
                     </a:xfrm>
                     <a:prstGeom prst="rect">
                       <a:avLst/>
@@ -588,10 +573,10 @@
           <w:lang w:eastAsia="es-ES"/>
         </w:rPr>
         <w:drawing>
-          <wp:inline distT="0" distB="0" distL="0" distR="0" wp14:anchorId="3F10B2D5" wp14:editId="49064D4B">
-            <wp:extent cx="4582164" cy="1438476"/>
-            <wp:effectExtent l="0" t="0" r="0" b="9525"/>
-            <wp:docPr id="10" name="Imagen 10"/>
+          <wp:inline distT="0" distB="0" distL="0" distR="0" wp14:anchorId="799B6006" wp14:editId="4F5B78A9">
+            <wp:extent cx="4439270" cy="400106"/>
+            <wp:effectExtent l="0" t="0" r="0" b="0"/>
+            <wp:docPr id="9" name="Imagen 9"/>
             <wp:cNvGraphicFramePr>
               <a:graphicFrameLocks xmlns:a="http://schemas.openxmlformats.org/drawingml/2006/main" noChangeAspect="1"/>
             </wp:cNvGraphicFramePr>
@@ -611,7 +596,7 @@
                   <pic:spPr>
                     <a:xfrm>
                       <a:off x="0" y="0"/>
-                      <a:ext cx="4582164" cy="1438476"/>
+                      <a:ext cx="4439270" cy="400106"/>
                     </a:xfrm>
                     <a:prstGeom prst="rect">
                       <a:avLst/>
@@ -627,28 +612,6 @@
     <w:p>
       <w:pPr>
         <w:pStyle w:val="Prrafodelista"/>
-        <w:jc w:val="both"/>
-      </w:pPr>
-      <w:r>
-        <w:t xml:space="preserve">Realice el primer </w:t>
-      </w:r>
-      <w:proofErr w:type="spellStart"/>
-      <w:r>
-        <w:t>commit</w:t>
-      </w:r>
-      <w:proofErr w:type="spellEnd"/>
-      <w:r>
-        <w:t xml:space="preserve"> con el mensaje Creación del </w:t>
-      </w:r>
-      <w:proofErr w:type="spellStart"/>
-      <w:r>
-        <w:t>readme</w:t>
-      </w:r>
-      <w:proofErr w:type="spellEnd"/>
-    </w:p>
-    <w:p>
-      <w:pPr>
-        <w:pStyle w:val="Prrafodelista"/>
         <w:jc w:val="center"/>
       </w:pPr>
       <w:r>
@@ -658,10 +621,10 @@
         </w:rPr>
         <w:lastRenderedPageBreak/>
         <w:drawing>
-          <wp:inline distT="0" distB="0" distL="0" distR="0" wp14:anchorId="76DED37E" wp14:editId="736961D7">
-            <wp:extent cx="4467849" cy="857370"/>
-            <wp:effectExtent l="0" t="0" r="0" b="0"/>
-            <wp:docPr id="11" name="Imagen 11"/>
+          <wp:inline distT="0" distB="0" distL="0" distR="0" wp14:anchorId="3F10B2D5" wp14:editId="49064D4B">
+            <wp:extent cx="4582164" cy="1438476"/>
+            <wp:effectExtent l="0" t="0" r="0" b="9525"/>
+            <wp:docPr id="10" name="Imagen 10"/>
             <wp:cNvGraphicFramePr>
               <a:graphicFrameLocks xmlns:a="http://schemas.openxmlformats.org/drawingml/2006/main" noChangeAspect="1"/>
             </wp:cNvGraphicFramePr>
@@ -681,7 +644,7 @@
                   <pic:spPr>
                     <a:xfrm>
                       <a:off x="0" y="0"/>
-                      <a:ext cx="4467849" cy="857370"/>
+                      <a:ext cx="4582164" cy="1438476"/>
                     </a:xfrm>
                     <a:prstGeom prst="rect">
                       <a:avLst/>
@@ -697,6 +660,28 @@
     <w:p>
       <w:pPr>
         <w:pStyle w:val="Prrafodelista"/>
+        <w:jc w:val="both"/>
+      </w:pPr>
+      <w:r>
+        <w:t xml:space="preserve">Realice el primer </w:t>
+      </w:r>
+      <w:proofErr w:type="spellStart"/>
+      <w:r>
+        <w:t>commit</w:t>
+      </w:r>
+      <w:proofErr w:type="spellEnd"/>
+      <w:r>
+        <w:t xml:space="preserve"> con el mensaje Creación del </w:t>
+      </w:r>
+      <w:proofErr w:type="spellStart"/>
+      <w:r>
+        <w:t>readme</w:t>
+      </w:r>
+      <w:proofErr w:type="spellEnd"/>
+    </w:p>
+    <w:p>
+      <w:pPr>
+        <w:pStyle w:val="Prrafodelista"/>
         <w:jc w:val="center"/>
       </w:pPr>
       <w:r>
@@ -705,10 +690,10 @@
           <w:lang w:eastAsia="es-ES"/>
         </w:rPr>
         <w:drawing>
-          <wp:inline distT="0" distB="0" distL="0" distR="0" wp14:anchorId="08A01C91" wp14:editId="5649607F">
-            <wp:extent cx="5010849" cy="1076475"/>
-            <wp:effectExtent l="0" t="0" r="0" b="9525"/>
-            <wp:docPr id="12" name="Imagen 12"/>
+          <wp:inline distT="0" distB="0" distL="0" distR="0" wp14:anchorId="76DED37E" wp14:editId="736961D7">
+            <wp:extent cx="4467849" cy="857370"/>
+            <wp:effectExtent l="0" t="0" r="0" b="0"/>
+            <wp:docPr id="11" name="Imagen 11"/>
             <wp:cNvGraphicFramePr>
               <a:graphicFrameLocks xmlns:a="http://schemas.openxmlformats.org/drawingml/2006/main" noChangeAspect="1"/>
             </wp:cNvGraphicFramePr>
@@ -728,7 +713,7 @@
                   <pic:spPr>
                     <a:xfrm>
                       <a:off x="0" y="0"/>
-                      <a:ext cx="5010849" cy="1076475"/>
+                      <a:ext cx="4467849" cy="857370"/>
                     </a:xfrm>
                     <a:prstGeom prst="rect">
                       <a:avLst/>
@@ -744,61 +729,6 @@
     <w:p>
       <w:pPr>
         <w:pStyle w:val="Prrafodelista"/>
-        <w:numPr>
-          <w:ilvl w:val="0"/>
-          <w:numId w:val="1"/>
-        </w:numPr>
-        <w:jc w:val="both"/>
-      </w:pPr>
-      <w:r>
-        <w:t xml:space="preserve">Cree una carpeta dentro del proyecto llamada </w:t>
-      </w:r>
-      <w:proofErr w:type="spellStart"/>
-      <w:r>
-        <w:t>logs</w:t>
-      </w:r>
-      <w:proofErr w:type="spellEnd"/>
-      <w:r>
-        <w:t>.</w:t>
-      </w:r>
-    </w:p>
-    <w:p>
-      <w:pPr>
-        <w:pStyle w:val="Prrafodelista"/>
-        <w:numPr>
-          <w:ilvl w:val="0"/>
-          <w:numId w:val="2"/>
-        </w:numPr>
-        <w:jc w:val="both"/>
-      </w:pPr>
-      <w:r>
-        <w:t xml:space="preserve">Dentro de la carpeta </w:t>
-      </w:r>
-      <w:proofErr w:type="spellStart"/>
-      <w:r>
-        <w:t>logs</w:t>
-      </w:r>
-      <w:proofErr w:type="spellEnd"/>
-      <w:r>
-        <w:t>, cree un archivo llamado hoy.log</w:t>
-      </w:r>
-    </w:p>
-    <w:p>
-      <w:pPr>
-        <w:pStyle w:val="Prrafodelista"/>
-        <w:numPr>
-          <w:ilvl w:val="0"/>
-          <w:numId w:val="2"/>
-        </w:numPr>
-        <w:jc w:val="both"/>
-      </w:pPr>
-      <w:r>
-        <w:t>Crear otro archivo llamado historia.log</w:t>
-      </w:r>
-    </w:p>
-    <w:p>
-      <w:pPr>
-        <w:pStyle w:val="Prrafodelista"/>
         <w:jc w:val="center"/>
       </w:pPr>
       <w:r>
@@ -807,10 +737,10 @@
           <w:lang w:eastAsia="es-ES"/>
         </w:rPr>
         <w:drawing>
-          <wp:inline distT="0" distB="0" distL="0" distR="0" wp14:anchorId="078CCC83" wp14:editId="34734325">
-            <wp:extent cx="2543530" cy="695422"/>
-            <wp:effectExtent l="0" t="0" r="9525" b="9525"/>
-            <wp:docPr id="13" name="Imagen 13"/>
+          <wp:inline distT="0" distB="0" distL="0" distR="0" wp14:anchorId="08A01C91" wp14:editId="5649607F">
+            <wp:extent cx="5010849" cy="1076475"/>
+            <wp:effectExtent l="0" t="0" r="0" b="9525"/>
+            <wp:docPr id="12" name="Imagen 12"/>
             <wp:cNvGraphicFramePr>
               <a:graphicFrameLocks xmlns:a="http://schemas.openxmlformats.org/drawingml/2006/main" noChangeAspect="1"/>
             </wp:cNvGraphicFramePr>
@@ -830,7 +760,7 @@
                   <pic:spPr>
                     <a:xfrm>
                       <a:off x="0" y="0"/>
-                      <a:ext cx="2543530" cy="695422"/>
+                      <a:ext cx="5010849" cy="1076475"/>
                     </a:xfrm>
                     <a:prstGeom prst="rect">
                       <a:avLst/>
@@ -853,15 +783,49 @@
         <w:jc w:val="both"/>
       </w:pPr>
       <w:r>
-        <w:t xml:space="preserve">Agregue únicamente el archivo hoy.log al </w:t>
+        <w:t xml:space="preserve">Cree una carpeta dentro del proyecto llamada </w:t>
       </w:r>
       <w:proofErr w:type="spellStart"/>
       <w:r>
-        <w:t>stage</w:t>
+        <w:t>logs</w:t>
       </w:r>
       <w:proofErr w:type="spellEnd"/>
       <w:r>
         <w:t>.</w:t>
+      </w:r>
+    </w:p>
+    <w:p>
+      <w:pPr>
+        <w:pStyle w:val="Prrafodelista"/>
+        <w:numPr>
+          <w:ilvl w:val="0"/>
+          <w:numId w:val="2"/>
+        </w:numPr>
+        <w:jc w:val="both"/>
+      </w:pPr>
+      <w:r>
+        <w:t xml:space="preserve">Dentro de la carpeta </w:t>
+      </w:r>
+      <w:proofErr w:type="spellStart"/>
+      <w:r>
+        <w:t>logs</w:t>
+      </w:r>
+      <w:proofErr w:type="spellEnd"/>
+      <w:r>
+        <w:t>, cree un archivo llamado hoy.log</w:t>
+      </w:r>
+    </w:p>
+    <w:p>
+      <w:pPr>
+        <w:pStyle w:val="Prrafodelista"/>
+        <w:numPr>
+          <w:ilvl w:val="0"/>
+          <w:numId w:val="2"/>
+        </w:numPr>
+        <w:jc w:val="both"/>
+      </w:pPr>
+      <w:r>
+        <w:t>Crear otro archivo llamado historia.log</w:t>
       </w:r>
     </w:p>
     <w:p>
@@ -875,10 +839,10 @@
           <w:lang w:eastAsia="es-ES"/>
         </w:rPr>
         <w:drawing>
-          <wp:inline distT="0" distB="0" distL="0" distR="0" wp14:anchorId="70235E97" wp14:editId="266016A0">
-            <wp:extent cx="4582164" cy="352474"/>
-            <wp:effectExtent l="0" t="0" r="8890" b="9525"/>
-            <wp:docPr id="14" name="Imagen 14"/>
+          <wp:inline distT="0" distB="0" distL="0" distR="0" wp14:anchorId="078CCC83" wp14:editId="34734325">
+            <wp:extent cx="2543530" cy="695422"/>
+            <wp:effectExtent l="0" t="0" r="9525" b="9525"/>
+            <wp:docPr id="13" name="Imagen 13"/>
             <wp:cNvGraphicFramePr>
               <a:graphicFrameLocks xmlns:a="http://schemas.openxmlformats.org/drawingml/2006/main" noChangeAspect="1"/>
             </wp:cNvGraphicFramePr>
@@ -898,7 +862,7 @@
                   <pic:spPr>
                     <a:xfrm>
                       <a:off x="0" y="0"/>
-                      <a:ext cx="4582164" cy="352474"/>
+                      <a:ext cx="2543530" cy="695422"/>
                     </a:xfrm>
                     <a:prstGeom prst="rect">
                       <a:avLst/>
@@ -921,15 +885,15 @@
         <w:jc w:val="both"/>
       </w:pPr>
       <w:r>
-        <w:t xml:space="preserve">Realice el primer </w:t>
+        <w:t xml:space="preserve">Agregue únicamente el archivo hoy.log al </w:t>
       </w:r>
       <w:proofErr w:type="spellStart"/>
       <w:r>
-        <w:t>commit</w:t>
+        <w:t>stage</w:t>
       </w:r>
       <w:proofErr w:type="spellEnd"/>
       <w:r>
-        <w:t xml:space="preserve"> con el archivo hoy.log, y en el mensaje coloque "Creamos el archivo hoy.log"</w:t>
+        <w:t>.</w:t>
       </w:r>
     </w:p>
     <w:p>
@@ -943,10 +907,10 @@
           <w:lang w:eastAsia="es-ES"/>
         </w:rPr>
         <w:drawing>
-          <wp:inline distT="0" distB="0" distL="0" distR="0" wp14:anchorId="107C2838" wp14:editId="07797EFF">
-            <wp:extent cx="5029902" cy="1600423"/>
-            <wp:effectExtent l="0" t="0" r="0" b="0"/>
-            <wp:docPr id="15" name="Imagen 15"/>
+          <wp:inline distT="0" distB="0" distL="0" distR="0" wp14:anchorId="70235E97" wp14:editId="266016A0">
+            <wp:extent cx="4582164" cy="352474"/>
+            <wp:effectExtent l="0" t="0" r="8890" b="9525"/>
+            <wp:docPr id="14" name="Imagen 14"/>
             <wp:cNvGraphicFramePr>
               <a:graphicFrameLocks xmlns:a="http://schemas.openxmlformats.org/drawingml/2006/main" noChangeAspect="1"/>
             </wp:cNvGraphicFramePr>
@@ -966,7 +930,7 @@
                   <pic:spPr>
                     <a:xfrm>
                       <a:off x="0" y="0"/>
-                      <a:ext cx="5029902" cy="1600423"/>
+                      <a:ext cx="4582164" cy="352474"/>
                     </a:xfrm>
                     <a:prstGeom prst="rect">
                       <a:avLst/>
@@ -982,6 +946,27 @@
     <w:p>
       <w:pPr>
         <w:pStyle w:val="Prrafodelista"/>
+        <w:numPr>
+          <w:ilvl w:val="0"/>
+          <w:numId w:val="1"/>
+        </w:numPr>
+        <w:jc w:val="both"/>
+      </w:pPr>
+      <w:r>
+        <w:t xml:space="preserve">Realice el primer </w:t>
+      </w:r>
+      <w:proofErr w:type="spellStart"/>
+      <w:r>
+        <w:t>commit</w:t>
+      </w:r>
+      <w:proofErr w:type="spellEnd"/>
+      <w:r>
+        <w:t xml:space="preserve"> con el archivo hoy.log, y en el mensaje coloque "Creamos el archivo hoy.log"</w:t>
+      </w:r>
+    </w:p>
+    <w:p>
+      <w:pPr>
+        <w:pStyle w:val="Prrafodelista"/>
         <w:jc w:val="center"/>
       </w:pPr>
       <w:r>
@@ -990,10 +975,10 @@
           <w:lang w:eastAsia="es-ES"/>
         </w:rPr>
         <w:drawing>
-          <wp:inline distT="0" distB="0" distL="0" distR="0" wp14:anchorId="3FE15C51" wp14:editId="52770B54">
-            <wp:extent cx="4572638" cy="819264"/>
+          <wp:inline distT="0" distB="0" distL="0" distR="0" wp14:anchorId="107C2838" wp14:editId="07797EFF">
+            <wp:extent cx="5029902" cy="1600423"/>
             <wp:effectExtent l="0" t="0" r="0" b="0"/>
-            <wp:docPr id="16" name="Imagen 16"/>
+            <wp:docPr id="15" name="Imagen 15"/>
             <wp:cNvGraphicFramePr>
               <a:graphicFrameLocks xmlns:a="http://schemas.openxmlformats.org/drawingml/2006/main" noChangeAspect="1"/>
             </wp:cNvGraphicFramePr>
@@ -1013,7 +998,7 @@
                   <pic:spPr>
                     <a:xfrm>
                       <a:off x="0" y="0"/>
-                      <a:ext cx="4572638" cy="819264"/>
+                      <a:ext cx="5029902" cy="1600423"/>
                     </a:xfrm>
                     <a:prstGeom prst="rect">
                       <a:avLst/>
@@ -1037,10 +1022,10 @@
           <w:lang w:eastAsia="es-ES"/>
         </w:rPr>
         <w:drawing>
-          <wp:inline distT="0" distB="0" distL="0" distR="0" wp14:anchorId="3A69B0F8" wp14:editId="55DFCC64">
-            <wp:extent cx="4477375" cy="752580"/>
-            <wp:effectExtent l="0" t="0" r="0" b="9525"/>
-            <wp:docPr id="17" name="Imagen 17"/>
+          <wp:inline distT="0" distB="0" distL="0" distR="0" wp14:anchorId="3FE15C51" wp14:editId="52770B54">
+            <wp:extent cx="4572638" cy="819264"/>
+            <wp:effectExtent l="0" t="0" r="0" b="0"/>
+            <wp:docPr id="16" name="Imagen 16"/>
             <wp:cNvGraphicFramePr>
               <a:graphicFrameLocks xmlns:a="http://schemas.openxmlformats.org/drawingml/2006/main" noChangeAspect="1"/>
             </wp:cNvGraphicFramePr>
@@ -1060,7 +1045,7 @@
                   <pic:spPr>
                     <a:xfrm>
                       <a:off x="0" y="0"/>
-                      <a:ext cx="4477375" cy="752580"/>
+                      <a:ext cx="4572638" cy="819264"/>
                     </a:xfrm>
                     <a:prstGeom prst="rect">
                       <a:avLst/>
@@ -1076,51 +1061,6 @@
     <w:p>
       <w:pPr>
         <w:pStyle w:val="Prrafodelista"/>
-        <w:numPr>
-          <w:ilvl w:val="0"/>
-          <w:numId w:val="1"/>
-        </w:numPr>
-        <w:jc w:val="both"/>
-      </w:pPr>
-      <w:r>
-        <w:t xml:space="preserve">Vamos a crear ahora el </w:t>
-      </w:r>
-      <w:proofErr w:type="gramStart"/>
-      <w:r>
-        <w:t xml:space="preserve">archivo </w:t>
-      </w:r>
-      <w:r>
-        <w:rPr>
-          <w:b/>
-        </w:rPr>
-        <w:t>.</w:t>
-      </w:r>
-      <w:proofErr w:type="spellStart"/>
-      <w:r>
-        <w:rPr>
-          <w:b/>
-        </w:rPr>
-        <w:t>gitignore</w:t>
-      </w:r>
-      <w:proofErr w:type="spellEnd"/>
-      <w:proofErr w:type="gramEnd"/>
-    </w:p>
-    <w:p>
-      <w:pPr>
-        <w:pStyle w:val="Prrafodelista"/>
-        <w:numPr>
-          <w:ilvl w:val="0"/>
-          <w:numId w:val="2"/>
-        </w:numPr>
-        <w:jc w:val="both"/>
-      </w:pPr>
-      <w:r>
-        <w:t>Ignoremos completamente el archivo historia.log</w:t>
-      </w:r>
-    </w:p>
-    <w:p>
-      <w:pPr>
-        <w:ind w:left="720"/>
         <w:jc w:val="center"/>
       </w:pPr>
       <w:r>
@@ -1128,11 +1068,12 @@
           <w:noProof/>
           <w:lang w:eastAsia="es-ES"/>
         </w:rPr>
+        <w:lastRenderedPageBreak/>
         <w:drawing>
-          <wp:inline distT="0" distB="0" distL="0" distR="0" wp14:anchorId="6C5A7B72" wp14:editId="30C11A6B">
-            <wp:extent cx="1486107" cy="733527"/>
+          <wp:inline distT="0" distB="0" distL="0" distR="0" wp14:anchorId="3A69B0F8" wp14:editId="55DFCC64">
+            <wp:extent cx="4477375" cy="752580"/>
             <wp:effectExtent l="0" t="0" r="0" b="9525"/>
-            <wp:docPr id="18" name="Imagen 18"/>
+            <wp:docPr id="17" name="Imagen 17"/>
             <wp:cNvGraphicFramePr>
               <a:graphicFrameLocks xmlns:a="http://schemas.openxmlformats.org/drawingml/2006/main" noChangeAspect="1"/>
             </wp:cNvGraphicFramePr>
@@ -1152,7 +1093,7 @@
                   <pic:spPr>
                     <a:xfrm>
                       <a:off x="0" y="0"/>
-                      <a:ext cx="1486107" cy="733527"/>
+                      <a:ext cx="4477375" cy="752580"/>
                     </a:xfrm>
                     <a:prstGeom prst="rect">
                       <a:avLst/>
@@ -1167,37 +1108,64 @@
     </w:p>
     <w:p>
       <w:pPr>
+        <w:pStyle w:val="Prrafodelista"/>
+        <w:numPr>
+          <w:ilvl w:val="0"/>
+          <w:numId w:val="1"/>
+        </w:numPr>
         <w:jc w:val="both"/>
       </w:pPr>
       <w:r>
-        <w:lastRenderedPageBreak/>
-        <w:tab/>
-        <w:t xml:space="preserve">Como contenido del </w:t>
+        <w:t xml:space="preserve">Vamos a crear ahora el </w:t>
       </w:r>
       <w:proofErr w:type="gramStart"/>
       <w:r>
-        <w:t>archivo .</w:t>
+        <w:t xml:space="preserve">archivo </w:t>
+      </w:r>
+      <w:r>
+        <w:rPr>
+          <w:b/>
+        </w:rPr>
+        <w:t>.</w:t>
       </w:r>
       <w:proofErr w:type="spellStart"/>
       <w:r>
+        <w:rPr>
+          <w:b/>
+        </w:rPr>
         <w:t>gitignore</w:t>
       </w:r>
       <w:proofErr w:type="spellEnd"/>
       <w:proofErr w:type="gramEnd"/>
-      <w:r>
-        <w:t xml:space="preserve"> ingresamos la ruta y el nombre de archivo historia.log.</w:t>
-      </w:r>
-    </w:p>
-    <w:p>
-      <w:pPr>
+    </w:p>
+    <w:p>
+      <w:pPr>
+        <w:pStyle w:val="Prrafodelista"/>
+        <w:numPr>
+          <w:ilvl w:val="0"/>
+          <w:numId w:val="2"/>
+        </w:numPr>
+        <w:jc w:val="both"/>
+      </w:pPr>
+      <w:r>
+        <w:t>Ignoremos completamente el archivo historia.log</w:t>
+      </w:r>
+    </w:p>
+    <w:p>
+      <w:pPr>
+        <w:ind w:left="720"/>
         <w:jc w:val="center"/>
       </w:pPr>
       <w:r>
+        <w:rPr>
+          <w:noProof/>
+          <w:lang w:eastAsia="es-ES"/>
+        </w:rPr>
         <w:drawing>
-          <wp:inline distT="0" distB="0" distL="0" distR="0" wp14:anchorId="5D4E069B" wp14:editId="5F450739">
-            <wp:extent cx="2600688" cy="666843"/>
-            <wp:effectExtent l="0" t="0" r="9525" b="0"/>
-            <wp:docPr id="26" name="Imagen 26"/>
+          <wp:inline distT="0" distB="0" distL="0" distR="0" wp14:anchorId="6C5A7B72" wp14:editId="30C11A6B">
+            <wp:extent cx="1486107" cy="733527"/>
+            <wp:effectExtent l="0" t="0" r="0" b="9525"/>
+            <wp:docPr id="18" name="Imagen 18"/>
             <wp:cNvGraphicFramePr>
               <a:graphicFrameLocks xmlns:a="http://schemas.openxmlformats.org/drawingml/2006/main" noChangeAspect="1"/>
             </wp:cNvGraphicFramePr>
@@ -1217,7 +1185,7 @@
                   <pic:spPr>
                     <a:xfrm>
                       <a:off x="0" y="0"/>
-                      <a:ext cx="2600688" cy="666843"/>
+                      <a:ext cx="1486107" cy="733527"/>
                     </a:xfrm>
                     <a:prstGeom prst="rect">
                       <a:avLst/>
@@ -1232,23 +1200,11 @@
     </w:p>
     <w:p>
       <w:pPr>
-        <w:pStyle w:val="Prrafodelista"/>
-        <w:numPr>
-          <w:ilvl w:val="0"/>
-          <w:numId w:val="1"/>
-        </w:numPr>
         <w:jc w:val="both"/>
       </w:pPr>
       <w:r>
-        <w:t xml:space="preserve">Agregue al </w:t>
-      </w:r>
-      <w:proofErr w:type="spellStart"/>
-      <w:r>
-        <w:t>stage</w:t>
-      </w:r>
-      <w:proofErr w:type="spellEnd"/>
-      <w:r>
-        <w:t xml:space="preserve"> el </w:t>
+        <w:tab/>
+        <w:t xml:space="preserve">Como contenido del </w:t>
       </w:r>
       <w:proofErr w:type="gramStart"/>
       <w:r>
@@ -1260,10 +1216,12 @@
       </w:r>
       <w:proofErr w:type="spellEnd"/>
       <w:proofErr w:type="gramEnd"/>
-    </w:p>
-    <w:p>
-      <w:pPr>
-        <w:pStyle w:val="Prrafodelista"/>
+      <w:r>
+        <w:t xml:space="preserve"> ingresamos la ruta y el nombre de archivo historia.log.</w:t>
+      </w:r>
+    </w:p>
+    <w:p>
+      <w:pPr>
         <w:jc w:val="center"/>
       </w:pPr>
       <w:r>
@@ -1272,10 +1230,10 @@
           <w:lang w:eastAsia="es-ES"/>
         </w:rPr>
         <w:drawing>
-          <wp:inline distT="0" distB="0" distL="0" distR="0" wp14:anchorId="2DB01B10" wp14:editId="42D55597">
-            <wp:extent cx="4486901" cy="371527"/>
-            <wp:effectExtent l="0" t="0" r="0" b="9525"/>
-            <wp:docPr id="19" name="Imagen 19"/>
+          <wp:inline distT="0" distB="0" distL="0" distR="0" wp14:anchorId="5D4E069B" wp14:editId="5F450739">
+            <wp:extent cx="2600688" cy="666843"/>
+            <wp:effectExtent l="0" t="0" r="9525" b="0"/>
+            <wp:docPr id="26" name="Imagen 26"/>
             <wp:cNvGraphicFramePr>
               <a:graphicFrameLocks xmlns:a="http://schemas.openxmlformats.org/drawingml/2006/main" noChangeAspect="1"/>
             </wp:cNvGraphicFramePr>
@@ -1295,7 +1253,7 @@
                   <pic:spPr>
                     <a:xfrm>
                       <a:off x="0" y="0"/>
-                      <a:ext cx="4486901" cy="371527"/>
+                      <a:ext cx="2600688" cy="666843"/>
                     </a:xfrm>
                     <a:prstGeom prst="rect">
                       <a:avLst/>
@@ -1311,6 +1269,37 @@
     <w:p>
       <w:pPr>
         <w:pStyle w:val="Prrafodelista"/>
+        <w:numPr>
+          <w:ilvl w:val="0"/>
+          <w:numId w:val="1"/>
+        </w:numPr>
+        <w:jc w:val="both"/>
+      </w:pPr>
+      <w:r>
+        <w:t xml:space="preserve">Agregue al </w:t>
+      </w:r>
+      <w:proofErr w:type="spellStart"/>
+      <w:r>
+        <w:t>stage</w:t>
+      </w:r>
+      <w:proofErr w:type="spellEnd"/>
+      <w:r>
+        <w:t xml:space="preserve"> el </w:t>
+      </w:r>
+      <w:proofErr w:type="gramStart"/>
+      <w:r>
+        <w:t>archivo .</w:t>
+      </w:r>
+      <w:proofErr w:type="spellStart"/>
+      <w:r>
+        <w:t>gitignore</w:t>
+      </w:r>
+      <w:proofErr w:type="spellEnd"/>
+      <w:proofErr w:type="gramEnd"/>
+    </w:p>
+    <w:p>
+      <w:pPr>
+        <w:pStyle w:val="Prrafodelista"/>
         <w:jc w:val="center"/>
       </w:pPr>
       <w:r>
@@ -1319,10 +1308,10 @@
           <w:lang w:eastAsia="es-ES"/>
         </w:rPr>
         <w:drawing>
-          <wp:inline distT="0" distB="0" distL="0" distR="0" wp14:anchorId="39F53008" wp14:editId="5A5204D1">
-            <wp:extent cx="5010849" cy="1600423"/>
-            <wp:effectExtent l="0" t="0" r="0" b="0"/>
-            <wp:docPr id="20" name="Imagen 20"/>
+          <wp:inline distT="0" distB="0" distL="0" distR="0" wp14:anchorId="2DB01B10" wp14:editId="42D55597">
+            <wp:extent cx="4486901" cy="371527"/>
+            <wp:effectExtent l="0" t="0" r="0" b="9525"/>
+            <wp:docPr id="19" name="Imagen 19"/>
             <wp:cNvGraphicFramePr>
               <a:graphicFrameLocks xmlns:a="http://schemas.openxmlformats.org/drawingml/2006/main" noChangeAspect="1"/>
             </wp:cNvGraphicFramePr>
@@ -1342,7 +1331,7 @@
                   <pic:spPr>
                     <a:xfrm>
                       <a:off x="0" y="0"/>
-                      <a:ext cx="5010849" cy="1600423"/>
+                      <a:ext cx="4486901" cy="371527"/>
                     </a:xfrm>
                     <a:prstGeom prst="rect">
                       <a:avLst/>
@@ -1358,45 +1347,6 @@
     <w:p>
       <w:pPr>
         <w:pStyle w:val="Prrafodelista"/>
-        <w:numPr>
-          <w:ilvl w:val="0"/>
-          <w:numId w:val="2"/>
-        </w:numPr>
-        <w:jc w:val="both"/>
-      </w:pPr>
-      <w:r>
-        <w:t xml:space="preserve">Realice un </w:t>
-      </w:r>
-      <w:proofErr w:type="spellStart"/>
-      <w:r>
-        <w:t>commit</w:t>
-      </w:r>
-      <w:proofErr w:type="spellEnd"/>
-      <w:r>
-        <w:t xml:space="preserve"> </w:t>
-      </w:r>
-      <w:proofErr w:type="spellStart"/>
-      <w:r>
-        <w:t>unicamente</w:t>
-      </w:r>
-      <w:proofErr w:type="spellEnd"/>
-      <w:r>
-        <w:t xml:space="preserve"> con el </w:t>
-      </w:r>
-      <w:proofErr w:type="gramStart"/>
-      <w:r>
-        <w:t>archivo .</w:t>
-      </w:r>
-      <w:proofErr w:type="spellStart"/>
-      <w:r>
-        <w:t>gitignore</w:t>
-      </w:r>
-      <w:proofErr w:type="spellEnd"/>
-      <w:proofErr w:type="gramEnd"/>
-    </w:p>
-    <w:p>
-      <w:pPr>
-        <w:pStyle w:val="Prrafodelista"/>
         <w:jc w:val="center"/>
       </w:pPr>
       <w:r>
@@ -1405,10 +1355,10 @@
           <w:lang w:eastAsia="es-ES"/>
         </w:rPr>
         <w:drawing>
-          <wp:inline distT="0" distB="0" distL="0" distR="0" wp14:anchorId="3B860785" wp14:editId="1AC7D4E2">
-            <wp:extent cx="4315427" cy="885949"/>
-            <wp:effectExtent l="0" t="0" r="0" b="9525"/>
-            <wp:docPr id="21" name="Imagen 21"/>
+          <wp:inline distT="0" distB="0" distL="0" distR="0" wp14:anchorId="39F53008" wp14:editId="5A5204D1">
+            <wp:extent cx="5010849" cy="1600423"/>
+            <wp:effectExtent l="0" t="0" r="0" b="0"/>
+            <wp:docPr id="20" name="Imagen 20"/>
             <wp:cNvGraphicFramePr>
               <a:graphicFrameLocks xmlns:a="http://schemas.openxmlformats.org/drawingml/2006/main" noChangeAspect="1"/>
             </wp:cNvGraphicFramePr>
@@ -1428,7 +1378,7 @@
                   <pic:spPr>
                     <a:xfrm>
                       <a:off x="0" y="0"/>
-                      <a:ext cx="4315427" cy="885949"/>
+                      <a:ext cx="5010849" cy="1600423"/>
                     </a:xfrm>
                     <a:prstGeom prst="rect">
                       <a:avLst/>
@@ -1446,25 +1396,28 @@
         <w:pStyle w:val="Prrafodelista"/>
         <w:numPr>
           <w:ilvl w:val="0"/>
-          <w:numId w:val="1"/>
-        </w:numPr>
-        <w:jc w:val="both"/>
-      </w:pPr>
-      <w:r>
-        <w:t>Borre la carpeta LOGS.</w:t>
-      </w:r>
-    </w:p>
-    <w:p>
-      <w:pPr>
-        <w:pStyle w:val="Prrafodelista"/>
-        <w:numPr>
-          <w:ilvl w:val="0"/>
           <w:numId w:val="2"/>
         </w:numPr>
         <w:jc w:val="both"/>
       </w:pPr>
       <w:r>
-        <w:t xml:space="preserve">Borre el </w:t>
+        <w:t xml:space="preserve">Realice un </w:t>
+      </w:r>
+      <w:proofErr w:type="spellStart"/>
+      <w:r>
+        <w:t>commit</w:t>
+      </w:r>
+      <w:proofErr w:type="spellEnd"/>
+      <w:r>
+        <w:t xml:space="preserve"> </w:t>
+      </w:r>
+      <w:proofErr w:type="spellStart"/>
+      <w:r>
+        <w:t>unicamente</w:t>
+      </w:r>
+      <w:proofErr w:type="spellEnd"/>
+      <w:r>
+        <w:t xml:space="preserve"> con el </w:t>
       </w:r>
       <w:proofErr w:type="gramStart"/>
       <w:r>
@@ -1480,19 +1433,6 @@
     <w:p>
       <w:pPr>
         <w:pStyle w:val="Prrafodelista"/>
-        <w:numPr>
-          <w:ilvl w:val="0"/>
-          <w:numId w:val="2"/>
-        </w:numPr>
-        <w:jc w:val="both"/>
-      </w:pPr>
-      <w:r>
-        <w:t>El único archivo que debe de quedar, es el README.md</w:t>
-      </w:r>
-    </w:p>
-    <w:p>
-      <w:pPr>
-        <w:ind w:left="720"/>
         <w:jc w:val="center"/>
       </w:pPr>
       <w:r>
@@ -1501,10 +1441,10 @@
           <w:lang w:eastAsia="es-ES"/>
         </w:rPr>
         <w:drawing>
-          <wp:inline distT="0" distB="0" distL="0" distR="0" wp14:anchorId="73CA8A86" wp14:editId="54F7BE63">
-            <wp:extent cx="1562318" cy="676369"/>
+          <wp:inline distT="0" distB="0" distL="0" distR="0" wp14:anchorId="3B860785" wp14:editId="1AC7D4E2">
+            <wp:extent cx="4315427" cy="885949"/>
             <wp:effectExtent l="0" t="0" r="0" b="9525"/>
-            <wp:docPr id="22" name="Imagen 22"/>
+            <wp:docPr id="21" name="Imagen 21"/>
             <wp:cNvGraphicFramePr>
               <a:graphicFrameLocks xmlns:a="http://schemas.openxmlformats.org/drawingml/2006/main" noChangeAspect="1"/>
             </wp:cNvGraphicFramePr>
@@ -1524,7 +1464,7 @@
                   <pic:spPr>
                     <a:xfrm>
                       <a:off x="0" y="0"/>
-                      <a:ext cx="1562318" cy="676369"/>
+                      <a:ext cx="4315427" cy="885949"/>
                     </a:xfrm>
                     <a:prstGeom prst="rect">
                       <a:avLst/>
@@ -1547,12 +1487,48 @@
         <w:jc w:val="both"/>
       </w:pPr>
       <w:r>
-        <w:t>Reconstruir todo lo borrado con un único comando. (El archivo historia.log debe de aparecer)</w:t>
-      </w:r>
-    </w:p>
-    <w:p>
-      <w:pPr>
-        <w:pStyle w:val="Prrafodelista"/>
+        <w:t>Borre la carpeta LOGS.</w:t>
+      </w:r>
+    </w:p>
+    <w:p>
+      <w:pPr>
+        <w:pStyle w:val="Prrafodelista"/>
+        <w:numPr>
+          <w:ilvl w:val="0"/>
+          <w:numId w:val="2"/>
+        </w:numPr>
+        <w:jc w:val="both"/>
+      </w:pPr>
+      <w:r>
+        <w:t xml:space="preserve">Borre el </w:t>
+      </w:r>
+      <w:proofErr w:type="gramStart"/>
+      <w:r>
+        <w:t>archivo .</w:t>
+      </w:r>
+      <w:proofErr w:type="spellStart"/>
+      <w:r>
+        <w:t>gitignore</w:t>
+      </w:r>
+      <w:proofErr w:type="spellEnd"/>
+      <w:proofErr w:type="gramEnd"/>
+    </w:p>
+    <w:p>
+      <w:pPr>
+        <w:pStyle w:val="Prrafodelista"/>
+        <w:numPr>
+          <w:ilvl w:val="0"/>
+          <w:numId w:val="2"/>
+        </w:numPr>
+        <w:jc w:val="both"/>
+      </w:pPr>
+      <w:r>
+        <w:t>El único archivo que debe de quedar, es el README.md</w:t>
+      </w:r>
+    </w:p>
+    <w:p>
+      <w:pPr>
+        <w:ind w:left="720"/>
         <w:jc w:val="center"/>
       </w:pPr>
       <w:r>
@@ -1561,10 +1537,10 @@
           <w:lang w:eastAsia="es-ES"/>
         </w:rPr>
         <w:drawing>
-          <wp:inline distT="0" distB="0" distL="0" distR="0" wp14:anchorId="2251A613" wp14:editId="0230F833">
-            <wp:extent cx="5400040" cy="760095"/>
-            <wp:effectExtent l="0" t="0" r="0" b="1905"/>
-            <wp:docPr id="23" name="Imagen 23"/>
+          <wp:inline distT="0" distB="0" distL="0" distR="0" wp14:anchorId="73CA8A86" wp14:editId="54F7BE63">
+            <wp:extent cx="1562318" cy="676369"/>
+            <wp:effectExtent l="0" t="0" r="0" b="9525"/>
+            <wp:docPr id="22" name="Imagen 22"/>
             <wp:cNvGraphicFramePr>
               <a:graphicFrameLocks xmlns:a="http://schemas.openxmlformats.org/drawingml/2006/main" noChangeAspect="1"/>
             </wp:cNvGraphicFramePr>
@@ -1584,7 +1560,7 @@
                   <pic:spPr>
                     <a:xfrm>
                       <a:off x="0" y="0"/>
-                      <a:ext cx="5400040" cy="760095"/>
+                      <a:ext cx="1562318" cy="676369"/>
                     </a:xfrm>
                     <a:prstGeom prst="rect">
                       <a:avLst/>
@@ -1600,6 +1576,19 @@
     <w:p>
       <w:pPr>
         <w:pStyle w:val="Prrafodelista"/>
+        <w:numPr>
+          <w:ilvl w:val="0"/>
+          <w:numId w:val="1"/>
+        </w:numPr>
+        <w:jc w:val="both"/>
+      </w:pPr>
+      <w:r>
+        <w:t>Reconstruir todo lo borrado con un único comando. (El archivo historia.log debe de aparecer)</w:t>
+      </w:r>
+    </w:p>
+    <w:p>
+      <w:pPr>
+        <w:pStyle w:val="Prrafodelista"/>
         <w:jc w:val="center"/>
       </w:pPr>
       <w:r>
@@ -1607,11 +1596,12 @@
           <w:noProof/>
           <w:lang w:eastAsia="es-ES"/>
         </w:rPr>
+        <w:lastRenderedPageBreak/>
         <w:drawing>
-          <wp:inline distT="0" distB="0" distL="0" distR="0" wp14:anchorId="7D43560D" wp14:editId="2451965A">
-            <wp:extent cx="4448796" cy="590632"/>
-            <wp:effectExtent l="0" t="0" r="9525" b="0"/>
-            <wp:docPr id="24" name="Imagen 24"/>
+          <wp:inline distT="0" distB="0" distL="0" distR="0" wp14:anchorId="2251A613" wp14:editId="0230F833">
+            <wp:extent cx="5400040" cy="760095"/>
+            <wp:effectExtent l="0" t="0" r="0" b="1905"/>
+            <wp:docPr id="23" name="Imagen 23"/>
             <wp:cNvGraphicFramePr>
               <a:graphicFrameLocks xmlns:a="http://schemas.openxmlformats.org/drawingml/2006/main" noChangeAspect="1"/>
             </wp:cNvGraphicFramePr>
@@ -1631,7 +1621,7 @@
                   <pic:spPr>
                     <a:xfrm>
                       <a:off x="0" y="0"/>
-                      <a:ext cx="4448796" cy="590632"/>
+                      <a:ext cx="5400040" cy="760095"/>
                     </a:xfrm>
                     <a:prstGeom prst="rect">
                       <a:avLst/>
@@ -1654,12 +1644,11 @@
           <w:noProof/>
           <w:lang w:eastAsia="es-ES"/>
         </w:rPr>
-        <w:lastRenderedPageBreak/>
         <w:drawing>
-          <wp:inline distT="0" distB="0" distL="0" distR="0" wp14:anchorId="7287247C" wp14:editId="45691A1C">
-            <wp:extent cx="1609950" cy="1171739"/>
-            <wp:effectExtent l="0" t="0" r="9525" b="9525"/>
-            <wp:docPr id="25" name="Imagen 25"/>
+          <wp:inline distT="0" distB="0" distL="0" distR="0" wp14:anchorId="7D43560D" wp14:editId="2451965A">
+            <wp:extent cx="4448796" cy="590632"/>
+            <wp:effectExtent l="0" t="0" r="9525" b="0"/>
+            <wp:docPr id="24" name="Imagen 24"/>
             <wp:cNvGraphicFramePr>
               <a:graphicFrameLocks xmlns:a="http://schemas.openxmlformats.org/drawingml/2006/main" noChangeAspect="1"/>
             </wp:cNvGraphicFramePr>
@@ -1679,6 +1668,53 @@
                   <pic:spPr>
                     <a:xfrm>
                       <a:off x="0" y="0"/>
+                      <a:ext cx="4448796" cy="590632"/>
+                    </a:xfrm>
+                    <a:prstGeom prst="rect">
+                      <a:avLst/>
+                    </a:prstGeom>
+                  </pic:spPr>
+                </pic:pic>
+              </a:graphicData>
+            </a:graphic>
+          </wp:inline>
+        </w:drawing>
+      </w:r>
+    </w:p>
+    <w:p>
+      <w:pPr>
+        <w:pStyle w:val="Prrafodelista"/>
+        <w:jc w:val="center"/>
+      </w:pPr>
+      <w:r>
+        <w:rPr>
+          <w:noProof/>
+          <w:lang w:eastAsia="es-ES"/>
+        </w:rPr>
+        <w:drawing>
+          <wp:inline distT="0" distB="0" distL="0" distR="0" wp14:anchorId="7287247C" wp14:editId="45691A1C">
+            <wp:extent cx="1609950" cy="1171739"/>
+            <wp:effectExtent l="0" t="0" r="9525" b="9525"/>
+            <wp:docPr id="25" name="Imagen 25"/>
+            <wp:cNvGraphicFramePr>
+              <a:graphicFrameLocks xmlns:a="http://schemas.openxmlformats.org/drawingml/2006/main" noChangeAspect="1"/>
+            </wp:cNvGraphicFramePr>
+            <a:graphic xmlns:a="http://schemas.openxmlformats.org/drawingml/2006/main">
+              <a:graphicData uri="http://schemas.openxmlformats.org/drawingml/2006/picture">
+                <pic:pic xmlns:pic="http://schemas.openxmlformats.org/drawingml/2006/picture">
+                  <pic:nvPicPr>
+                    <pic:cNvPr id="1" name=""/>
+                    <pic:cNvPicPr/>
+                  </pic:nvPicPr>
+                  <pic:blipFill>
+                    <a:blip r:embed="rId31"/>
+                    <a:stretch>
+                      <a:fillRect/>
+                    </a:stretch>
+                  </pic:blipFill>
+                  <pic:spPr>
+                    <a:xfrm>
+                      <a:off x="0" y="0"/>
                       <a:ext cx="1609950" cy="1171739"/>
                     </a:xfrm>
                     <a:prstGeom prst="rect">
@@ -1797,8 +1833,6 @@
       <w:r>
         <w:t xml:space="preserve"> en ningún momento.</w:t>
       </w:r>
-      <w:bookmarkStart w:id="0" w:name="_GoBack"/>
-      <w:bookmarkEnd w:id="0"/>
     </w:p>
     <w:sectPr>
       <w:pgSz w:w="11906" w:h="16838"/>
@@ -2455,6 +2489,17 @@
       <w:contextualSpacing/>
     </w:pPr>
   </w:style>
+  <w:style w:type="character" w:styleId="Hipervnculo">
+    <w:name w:val="Hyperlink"/>
+    <w:basedOn w:val="Fuentedeprrafopredeter"/>
+    <w:uiPriority w:val="99"/>
+    <w:unhideWhenUsed/>
+    <w:rsid w:val="00437590"/>
+    <w:rPr>
+      <w:color w:val="0563C1" w:themeColor="hyperlink"/>
+      <w:u w:val="single"/>
+    </w:rPr>
+  </w:style>
 </w:styles>
 </file>
 

</xml_diff>